<commit_message>
CMC Assignment progress + Exam questions review
</commit_message>
<xml_diff>
--- a/Assignments/Assignment Part 3 Grammar Optimized Before Parser.docx
+++ b/Assignments/Assignment Part 3 Grammar Optimized Before Parser.docx
@@ -1,6 +1,6 @@
 
 <file path=word/document.xml><?xml version="1.0" encoding="utf-8"?>
-<w:document xmlns:wpc="http://schemas.microsoft.com/office/word/2010/wordprocessingCanvas" xmlns:cx="http://schemas.microsoft.com/office/drawing/2014/chartex" xmlns:cx1="http://schemas.microsoft.com/office/drawing/2015/9/8/chartex" xmlns:cx2="http://schemas.microsoft.com/office/drawing/2015/10/21/chartex" xmlns:cx3="http://schemas.microsoft.com/office/drawing/2016/5/9/chartex" xmlns:cx4="http://schemas.microsoft.com/office/drawing/2016/5/10/chartex" xmlns:cx5="http://schemas.microsoft.com/office/drawing/2016/5/11/chartex" xmlns:cx6="http://schemas.microsoft.com/office/drawing/2016/5/12/chartex" xmlns:cx7="http://schemas.microsoft.com/office/drawing/2016/5/13/chartex" xmlns:cx8="http://schemas.microsoft.com/office/drawing/2016/5/14/chartex" xmlns:mc="http://schemas.openxmlformats.org/markup-compatibility/2006" xmlns:aink="http://schemas.microsoft.com/office/drawing/2016/ink" xmlns:am3d="http://schemas.microsoft.com/office/drawing/2017/model3d" xmlns:o="urn:schemas-microsoft-com:office:office" xmlns:r="http://schemas.openxmlformats.org/officeDocument/2006/relationships" xmlns:m="http://schemas.openxmlformats.org/officeDocument/2006/math" xmlns:v="urn:schemas-microsoft-com:vml" xmlns:wp14="http://schemas.microsoft.com/office/word/2010/wordprocessingDrawing" xmlns:wp="http://schemas.openxmlformats.org/drawingml/2006/wordprocessingDrawing" xmlns:w10="urn:schemas-microsoft-com:office:word" xmlns:w="http://schemas.openxmlformats.org/wordprocessingml/2006/main" xmlns:w14="http://schemas.microsoft.com/office/word/2010/wordml" xmlns:w15="http://schemas.microsoft.com/office/word/2012/wordml" xmlns:w16cex="http://schemas.microsoft.com/office/word/2018/wordml/cex" xmlns:w16cid="http://schemas.microsoft.com/office/word/2016/wordml/cid" xmlns:w16="http://schemas.microsoft.com/office/word/2018/wordml" xmlns:w16se="http://schemas.microsoft.com/office/word/2015/wordml/symex" xmlns:wpg="http://schemas.microsoft.com/office/word/2010/wordprocessingGroup" xmlns:wpi="http://schemas.microsoft.com/office/word/2010/wordprocessingInk" xmlns:wne="http://schemas.microsoft.com/office/word/2006/wordml" xmlns:wps="http://schemas.microsoft.com/office/word/2010/wordprocessingShape" mc:Ignorable="w14 w15 w16se w16cid w16 w16cex wp14">
+<w:document xmlns:wpc="http://schemas.microsoft.com/office/word/2010/wordprocessingCanvas" xmlns:cx="http://schemas.microsoft.com/office/drawing/2014/chartex" xmlns:cx1="http://schemas.microsoft.com/office/drawing/2015/9/8/chartex" xmlns:cx2="http://schemas.microsoft.com/office/drawing/2015/10/21/chartex" xmlns:cx3="http://schemas.microsoft.com/office/drawing/2016/5/9/chartex" xmlns:cx4="http://schemas.microsoft.com/office/drawing/2016/5/10/chartex" xmlns:cx5="http://schemas.microsoft.com/office/drawing/2016/5/11/chartex" xmlns:cx6="http://schemas.microsoft.com/office/drawing/2016/5/12/chartex" xmlns:cx7="http://schemas.microsoft.com/office/drawing/2016/5/13/chartex" xmlns:cx8="http://schemas.microsoft.com/office/drawing/2016/5/14/chartex" xmlns:mc="http://schemas.openxmlformats.org/markup-compatibility/2006" xmlns:aink="http://schemas.microsoft.com/office/drawing/2016/ink" xmlns:am3d="http://schemas.microsoft.com/office/drawing/2017/model3d" xmlns:o="urn:schemas-microsoft-com:office:office" xmlns:r="http://schemas.openxmlformats.org/officeDocument/2006/relationships" xmlns:m="http://schemas.openxmlformats.org/officeDocument/2006/math" xmlns:v="urn:schemas-microsoft-com:vml" xmlns:wp14="http://schemas.microsoft.com/office/word/2010/wordprocessingDrawing" xmlns:wp="http://schemas.openxmlformats.org/drawingml/2006/wordprocessingDrawing" xmlns:w10="urn:schemas-microsoft-com:office:word" xmlns:w="http://schemas.openxmlformats.org/wordprocessingml/2006/main" xmlns:w14="http://schemas.microsoft.com/office/word/2010/wordml" xmlns:w15="http://schemas.microsoft.com/office/word/2012/wordml" xmlns:w16cid="http://schemas.microsoft.com/office/word/2016/wordml/cid" xmlns:w16se="http://schemas.microsoft.com/office/word/2015/wordml/symex" xmlns:wpg="http://schemas.microsoft.com/office/word/2010/wordprocessingGroup" xmlns:wpi="http://schemas.microsoft.com/office/word/2010/wordprocessingInk" xmlns:wne="http://schemas.microsoft.com/office/word/2006/wordml" xmlns:wps="http://schemas.microsoft.com/office/word/2010/wordprocessingShape" mc:Ignorable="w14 w15 w16se w16cid wp14">
   <w:body>
     <w:p>
       <w:r>
@@ -43,13 +43,20 @@
       <w:r>
         <w:tab/>
       </w:r>
-      <w:r>
-        <w:tab/>
-        <w:t xml:space="preserve">::= </w:t>
-      </w:r>
+      <w:proofErr w:type="gramStart"/>
+      <w:r>
+        <w:tab/>
+        <w:t>::</w:t>
+      </w:r>
+      <w:proofErr w:type="gramEnd"/>
+      <w:r>
+        <w:t xml:space="preserve">= </w:t>
+      </w:r>
+      <w:proofErr w:type="spellStart"/>
       <w:r>
         <w:t>CommandList</w:t>
       </w:r>
+      <w:proofErr w:type="spellEnd"/>
     </w:p>
     <w:p>
       <w:pPr>
@@ -60,18 +67,25 @@
         </w:numPr>
         <w:spacing w:after="0"/>
       </w:pPr>
+      <w:proofErr w:type="spellStart"/>
       <w:r>
         <w:t>Command</w:t>
       </w:r>
       <w:r>
         <w:t>List</w:t>
       </w:r>
+      <w:proofErr w:type="spellEnd"/>
       <w:r>
         <w:t xml:space="preserve">         </w:t>
       </w:r>
-      <w:r>
-        <w:tab/>
-        <w:t xml:space="preserve">::= </w:t>
+      <w:proofErr w:type="gramStart"/>
+      <w:r>
+        <w:tab/>
+        <w:t>::</w:t>
+      </w:r>
+      <w:proofErr w:type="gramEnd"/>
+      <w:r>
+        <w:t xml:space="preserve">= </w:t>
       </w:r>
       <w:r>
         <w:t xml:space="preserve">( </w:t>
@@ -102,12 +116,14 @@
         </w:numPr>
         <w:spacing w:after="0"/>
       </w:pPr>
+      <w:proofErr w:type="gramStart"/>
       <w:r>
         <w:t xml:space="preserve">Command  </w:t>
       </w:r>
       <w:r>
         <w:tab/>
       </w:r>
+      <w:proofErr w:type="gramEnd"/>
       <w:r>
         <w:tab/>
       </w:r>
@@ -124,6 +140,7 @@
       <w:r>
         <w:t xml:space="preserve"> </w:t>
       </w:r>
+      <w:proofErr w:type="spellStart"/>
       <w:r>
         <w:rPr>
           <w:b/>
@@ -131,6 +148,7 @@
         </w:rPr>
         <w:t>Indentifier</w:t>
       </w:r>
+      <w:proofErr w:type="spellEnd"/>
       <w:r>
         <w:t xml:space="preserve"> </w:t>
       </w:r>
@@ -142,7 +160,15 @@
         <w:t>[</w:t>
       </w:r>
       <w:r>
-        <w:t xml:space="preserve"> ExpressionComponent </w:t>
+        <w:t xml:space="preserve"> </w:t>
+      </w:r>
+      <w:proofErr w:type="spellStart"/>
+      <w:r>
+        <w:t>ExpressionComponent</w:t>
+      </w:r>
+      <w:proofErr w:type="spellEnd"/>
+      <w:r>
+        <w:t xml:space="preserve"> </w:t>
       </w:r>
       <w:r>
         <w:rPr>
@@ -194,6 +220,7 @@
       <w:r>
         <w:t xml:space="preserve"> </w:t>
       </w:r>
+      <w:proofErr w:type="gramStart"/>
       <w:r>
         <w:t>Character</w:t>
       </w:r>
@@ -207,6 +234,7 @@
         </w:rPr>
         <w:t>]</w:t>
       </w:r>
+      <w:proofErr w:type="gramEnd"/>
     </w:p>
     <w:p>
       <w:pPr>
@@ -235,6 +263,7 @@
       <w:r>
         <w:t xml:space="preserve"> </w:t>
       </w:r>
+      <w:proofErr w:type="spellStart"/>
       <w:r>
         <w:rPr>
           <w:b/>
@@ -242,6 +271,7 @@
         </w:rPr>
         <w:t>Indentifier</w:t>
       </w:r>
+      <w:proofErr w:type="spellEnd"/>
       <w:r>
         <w:t xml:space="preserve"> </w:t>
       </w:r>
@@ -255,9 +285,12 @@
       <w:r>
         <w:t xml:space="preserve"> </w:t>
       </w:r>
+      <w:proofErr w:type="spellStart"/>
+      <w:proofErr w:type="gramStart"/>
       <w:r>
         <w:t>ExpressionList</w:t>
       </w:r>
+      <w:proofErr w:type="spellEnd"/>
       <w:r>
         <w:t xml:space="preserve"> </w:t>
       </w:r>
@@ -268,6 +301,7 @@
         </w:rPr>
         <w:t>]</w:t>
       </w:r>
+      <w:proofErr w:type="gramEnd"/>
     </w:p>
     <w:p>
       <w:pPr>
@@ -290,6 +324,7 @@
         <w:tab/>
         <w:t xml:space="preserve">|   </w:t>
       </w:r>
+      <w:proofErr w:type="spellStart"/>
       <w:r>
         <w:rPr>
           <w:b/>
@@ -297,11 +332,73 @@
         </w:rPr>
         <w:t>Func</w:t>
       </w:r>
-      <w:r>
-        <w:t xml:space="preserve"> </w:t>
-      </w:r>
-      <w:r>
-        <w:t xml:space="preserve">ExpressionComponent </w:t>
+      <w:proofErr w:type="spellEnd"/>
+      <w:r>
+        <w:t xml:space="preserve"> </w:t>
+      </w:r>
+      <w:bookmarkStart w:id="0" w:name="_GoBack"/>
+      <w:r>
+        <w:rPr>
+          <w:b/>
+          <w:bCs/>
+        </w:rPr>
+        <w:t>Identifier</w:t>
+      </w:r>
+      <w:r>
+        <w:t xml:space="preserve"> </w:t>
+      </w:r>
+      <w:bookmarkEnd w:id="0"/>
+      <w:proofErr w:type="gramStart"/>
+      <w:r>
+        <w:rPr>
+          <w:b/>
+          <w:bCs/>
+        </w:rPr>
+        <w:t>(</w:t>
+      </w:r>
+      <w:r>
+        <w:t xml:space="preserve"> </w:t>
+      </w:r>
+      <w:proofErr w:type="spellStart"/>
+      <w:r>
+        <w:t>ExpressionList</w:t>
+      </w:r>
+      <w:proofErr w:type="spellEnd"/>
+      <w:proofErr w:type="gramEnd"/>
+      <w:r>
+        <w:t xml:space="preserve"> </w:t>
+      </w:r>
+      <w:r>
+        <w:t>|</w:t>
+      </w:r>
+      <w:r>
+        <w:rPr>
+          <w:b/>
+          <w:bCs/>
+        </w:rPr>
+        <w:t xml:space="preserve"> </w:t>
+      </w:r>
+      <w:r>
+        <w:rPr>
+          <w:lang w:val="ru-RU"/>
+        </w:rPr>
+        <w:t>э</w:t>
+      </w:r>
+      <w:r>
+        <w:t xml:space="preserve"> </w:t>
+      </w:r>
+      <w:r>
+        <w:rPr>
+          <w:b/>
+          <w:bCs/>
+        </w:rPr>
+        <w:t>)</w:t>
+      </w:r>
+      <w:r>
+        <w:t xml:space="preserve"> </w:t>
+      </w:r>
+      <w:r>
+        <w:t xml:space="preserve"> </w:t>
       </w:r>
       <w:r>
         <w:rPr>
@@ -317,8 +414,13 @@
         </w:rPr>
         <w:t xml:space="preserve"> </w:t>
       </w:r>
-      <w:r>
-        <w:t xml:space="preserve">CommandList </w:t>
+      <w:proofErr w:type="spellStart"/>
+      <w:r>
+        <w:t>CommandList</w:t>
+      </w:r>
+      <w:proofErr w:type="spellEnd"/>
+      <w:r>
+        <w:t xml:space="preserve"> </w:t>
       </w:r>
       <w:r>
         <w:rPr>
@@ -352,8 +454,13 @@
           <w:bCs/>
         </w:rPr>
       </w:pPr>
-      <w:r>
-        <w:t xml:space="preserve">|  ( </w:t>
+      <w:proofErr w:type="gramStart"/>
+      <w:r>
+        <w:t>|  (</w:t>
+      </w:r>
+      <w:proofErr w:type="gramEnd"/>
+      <w:r>
+        <w:t xml:space="preserve"> </w:t>
       </w:r>
       <w:r>
         <w:rPr>
@@ -383,7 +490,15 @@
         <w:t>{</w:t>
       </w:r>
       <w:r>
-        <w:t xml:space="preserve"> CommandList </w:t>
+        <w:t xml:space="preserve"> </w:t>
+      </w:r>
+      <w:proofErr w:type="spellStart"/>
+      <w:r>
+        <w:t>CommandList</w:t>
+      </w:r>
+      <w:proofErr w:type="spellEnd"/>
+      <w:r>
+        <w:t xml:space="preserve"> </w:t>
       </w:r>
       <w:r>
         <w:rPr>
@@ -470,9 +585,14 @@
       <w:r>
         <w:tab/>
       </w:r>
-      <w:r>
-        <w:tab/>
-        <w:t xml:space="preserve">::= </w:t>
+      <w:proofErr w:type="gramStart"/>
+      <w:r>
+        <w:tab/>
+        <w:t>::</w:t>
+      </w:r>
+      <w:proofErr w:type="gramEnd"/>
+      <w:r>
+        <w:t xml:space="preserve">= </w:t>
       </w:r>
       <w:r>
         <w:rPr>
@@ -563,12 +683,15 @@
         </w:numPr>
         <w:spacing w:after="0"/>
       </w:pPr>
+      <w:proofErr w:type="spellStart"/>
       <w:r>
         <w:t>ExpressionList</w:t>
       </w:r>
-      <w:r>
-        <w:tab/>
-      </w:r>
+      <w:proofErr w:type="spellEnd"/>
+      <w:r>
+        <w:tab/>
+      </w:r>
+      <w:proofErr w:type="gramStart"/>
       <w:r>
         <w:tab/>
       </w:r>
@@ -576,7 +699,11 @@
         <w:t>:</w:t>
       </w:r>
       <w:r>
-        <w:t>:= Expression (</w:t>
+        <w:t>:</w:t>
+      </w:r>
+      <w:proofErr w:type="gramEnd"/>
+      <w:r>
+        <w:t>= Expression (</w:t>
       </w:r>
       <w:r>
         <w:rPr>
@@ -607,12 +734,22 @@
       <w:r>
         <w:tab/>
       </w:r>
-      <w:r>
-        <w:tab/>
-      </w:r>
-      <w:r>
-        <w:t>::= ExpressionComponent</w:t>
-      </w:r>
+      <w:proofErr w:type="gramStart"/>
+      <w:r>
+        <w:tab/>
+      </w:r>
+      <w:r>
+        <w:t>::</w:t>
+      </w:r>
+      <w:proofErr w:type="gramEnd"/>
+      <w:r>
+        <w:t xml:space="preserve">= </w:t>
+      </w:r>
+      <w:proofErr w:type="spellStart"/>
+      <w:r>
+        <w:t>ExpressionComponent</w:t>
+      </w:r>
+      <w:proofErr w:type="spellEnd"/>
       <w:r>
         <w:t xml:space="preserve"> (</w:t>
       </w:r>
@@ -624,8 +761,13 @@
         <w:t>Operator</w:t>
       </w:r>
       <w:r>
-        <w:t xml:space="preserve"> ExpressionComponent</w:t>
-      </w:r>
+        <w:t xml:space="preserve"> </w:t>
+      </w:r>
+      <w:proofErr w:type="spellStart"/>
+      <w:r>
+        <w:t>ExpressionComponent</w:t>
+      </w:r>
+      <w:proofErr w:type="spellEnd"/>
       <w:r>
         <w:t>)</w:t>
       </w:r>
@@ -642,12 +784,22 @@
         </w:numPr>
         <w:spacing w:after="0"/>
       </w:pPr>
-      <w:r>
-        <w:t xml:space="preserve">ExpressionComponent  </w:t>
-      </w:r>
-      <w:r>
-        <w:tab/>
-        <w:t xml:space="preserve">::= </w:t>
+      <w:proofErr w:type="spellStart"/>
+      <w:proofErr w:type="gramStart"/>
+      <w:r>
+        <w:t>ExpressionComponent</w:t>
+      </w:r>
+      <w:proofErr w:type="spellEnd"/>
+      <w:r>
+        <w:t xml:space="preserve">  </w:t>
+      </w:r>
+      <w:r>
+        <w:tab/>
+        <w:t>::</w:t>
+      </w:r>
+      <w:proofErr w:type="gramEnd"/>
+      <w:r>
+        <w:t xml:space="preserve">= </w:t>
       </w:r>
       <w:r>
         <w:rPr>
@@ -702,9 +854,11 @@
         </w:rPr>
         <w:t xml:space="preserve"> </w:t>
       </w:r>
+      <w:proofErr w:type="spellStart"/>
       <w:r>
         <w:t>ExpressionComponent</w:t>
       </w:r>
+      <w:proofErr w:type="spellEnd"/>
       <w:r>
         <w:tab/>
       </w:r>
@@ -794,6 +948,7 @@
         </w:rPr>
         <w:t xml:space="preserve"> </w:t>
       </w:r>
+      <w:proofErr w:type="gramStart"/>
       <w:r>
         <w:t>(</w:t>
       </w:r>
@@ -806,6 +961,7 @@
         </w:rPr>
         <w:t>э</w:t>
       </w:r>
+      <w:proofErr w:type="gramEnd"/>
       <w:r>
         <w:t xml:space="preserve"> </w:t>
       </w:r>
@@ -829,9 +985,11 @@
       <w:r>
         <w:t>(</w:t>
       </w:r>
+      <w:proofErr w:type="spellStart"/>
       <w:r>
         <w:t>ExpressionList</w:t>
       </w:r>
+      <w:proofErr w:type="spellEnd"/>
       <w:r>
         <w:rPr>
           <w:b/>
@@ -912,7 +1070,11 @@
         <w:ind w:left="2160" w:firstLine="720"/>
       </w:pPr>
       <w:r>
-        <w:t xml:space="preserve">| </w:t>
+        <w:t>|</w:t>
+      </w:r>
+      <w:proofErr w:type="gramStart"/>
+      <w:r>
+        <w:t xml:space="preserve"> </w:t>
       </w:r>
       <w:r>
         <w:t xml:space="preserve">  </w:t>
@@ -924,8 +1086,17 @@
         </w:rPr>
         <w:t>(</w:t>
       </w:r>
-      <w:r>
-        <w:t xml:space="preserve"> ExpressionComponent </w:t>
+      <w:proofErr w:type="gramEnd"/>
+      <w:r>
+        <w:t xml:space="preserve"> </w:t>
+      </w:r>
+      <w:proofErr w:type="spellStart"/>
+      <w:r>
+        <w:t>ExpressionComponent</w:t>
+      </w:r>
+      <w:proofErr w:type="spellEnd"/>
+      <w:r>
+        <w:t xml:space="preserve"> </w:t>
       </w:r>
       <w:r>
         <w:rPr>
@@ -962,6 +1133,7 @@
         </w:rPr>
         <w:t xml:space="preserve">// </w:t>
       </w:r>
+      <w:proofErr w:type="spellStart"/>
       <w:r>
         <w:rPr>
           <w:b/>
@@ -976,6 +1148,7 @@
         </w:rPr>
         <w:t>Component</w:t>
       </w:r>
+      <w:proofErr w:type="spellEnd"/>
       <w:r>
         <w:rPr>
           <w:b/>
@@ -1029,18 +1202,33 @@
           <w:numId w:val="1"/>
         </w:numPr>
       </w:pPr>
+      <w:proofErr w:type="spellStart"/>
       <w:r>
         <w:t>Indentifier</w:t>
       </w:r>
-      <w:r>
-        <w:tab/>
-      </w:r>
-      <w:r>
-        <w:tab/>
-        <w:t xml:space="preserve">::= </w:t>
-      </w:r>
-      <w:r>
-        <w:t>Letter(Letter|Digit)*</w:t>
+      <w:proofErr w:type="spellEnd"/>
+      <w:r>
+        <w:tab/>
+      </w:r>
+      <w:proofErr w:type="gramStart"/>
+      <w:r>
+        <w:tab/>
+        <w:t>::</w:t>
+      </w:r>
+      <w:proofErr w:type="gramEnd"/>
+      <w:r>
+        <w:t xml:space="preserve">= </w:t>
+      </w:r>
+      <w:r>
+        <w:t>Letter(</w:t>
+      </w:r>
+      <w:proofErr w:type="spellStart"/>
+      <w:r>
+        <w:t>Letter|Digit</w:t>
+      </w:r>
+      <w:proofErr w:type="spellEnd"/>
+      <w:r>
+        <w:t>)*</w:t>
       </w:r>
     </w:p>
     <w:p>
@@ -1060,9 +1248,14 @@
       <w:r>
         <w:tab/>
       </w:r>
-      <w:r>
-        <w:tab/>
-        <w:t>::= Digit(Digit)</w:t>
+      <w:proofErr w:type="gramStart"/>
+      <w:r>
+        <w:tab/>
+        <w:t>::</w:t>
+      </w:r>
+      <w:proofErr w:type="gramEnd"/>
+      <w:r>
+        <w:t>= Digit(Digit)</w:t>
       </w:r>
       <w:r>
         <w:t>*</w:t>
@@ -1085,11 +1278,32 @@
       <w:r>
         <w:tab/>
       </w:r>
-      <w:r>
-        <w:tab/>
-      </w:r>
-      <w:r>
-        <w:t>::= a|b|…|z|A|B|…|Z</w:t>
+      <w:proofErr w:type="gramStart"/>
+      <w:r>
+        <w:tab/>
+      </w:r>
+      <w:r>
+        <w:t>::</w:t>
+      </w:r>
+      <w:proofErr w:type="gramEnd"/>
+      <w:r>
+        <w:t xml:space="preserve">= </w:t>
+      </w:r>
+      <w:proofErr w:type="spellStart"/>
+      <w:r>
+        <w:t>a|b</w:t>
+      </w:r>
+      <w:proofErr w:type="spellEnd"/>
+      <w:r>
+        <w:t>|…|</w:t>
+      </w:r>
+      <w:proofErr w:type="spellStart"/>
+      <w:r>
+        <w:t>z|A|B</w:t>
+      </w:r>
+      <w:proofErr w:type="spellEnd"/>
+      <w:r>
+        <w:t>|…|Z</w:t>
       </w:r>
     </w:p>
     <w:p>
@@ -1109,11 +1323,16 @@
       <w:r>
         <w:tab/>
       </w:r>
-      <w:r>
-        <w:tab/>
-      </w:r>
-      <w:r>
-        <w:t xml:space="preserve">::= </w:t>
+      <w:proofErr w:type="gramStart"/>
+      <w:r>
+        <w:tab/>
+      </w:r>
+      <w:r>
+        <w:t>::</w:t>
+      </w:r>
+      <w:proofErr w:type="gramEnd"/>
+      <w:r>
+        <w:t xml:space="preserve">= </w:t>
       </w:r>
       <w:r>
         <w:t xml:space="preserve">0, 1, 2 ... </w:t>
@@ -1137,11 +1356,16 @@
       <w:r>
         <w:tab/>
       </w:r>
-      <w:r>
-        <w:tab/>
-      </w:r>
-      <w:r>
-        <w:t xml:space="preserve">::=  -- </w:t>
+      <w:proofErr w:type="gramStart"/>
+      <w:r>
+        <w:tab/>
+      </w:r>
+      <w:r>
+        <w:t>::</w:t>
+      </w:r>
+      <w:proofErr w:type="gramEnd"/>
+      <w:r>
+        <w:t xml:space="preserve">=  -- </w:t>
       </w:r>
     </w:p>
     <w:p>
@@ -1574,7 +1798,7 @@
 </file>
 
 <file path=word/numbering.xml><?xml version="1.0" encoding="utf-8"?>
-<w:numbering xmlns:wpc="http://schemas.microsoft.com/office/word/2010/wordprocessingCanvas" xmlns:cx="http://schemas.microsoft.com/office/drawing/2014/chartex" xmlns:cx1="http://schemas.microsoft.com/office/drawing/2015/9/8/chartex" xmlns:cx2="http://schemas.microsoft.com/office/drawing/2015/10/21/chartex" xmlns:cx3="http://schemas.microsoft.com/office/drawing/2016/5/9/chartex" xmlns:cx4="http://schemas.microsoft.com/office/drawing/2016/5/10/chartex" xmlns:cx5="http://schemas.microsoft.com/office/drawing/2016/5/11/chartex" xmlns:cx6="http://schemas.microsoft.com/office/drawing/2016/5/12/chartex" xmlns:cx7="http://schemas.microsoft.com/office/drawing/2016/5/13/chartex" xmlns:cx8="http://schemas.microsoft.com/office/drawing/2016/5/14/chartex" xmlns:mc="http://schemas.openxmlformats.org/markup-compatibility/2006" xmlns:aink="http://schemas.microsoft.com/office/drawing/2016/ink" xmlns:am3d="http://schemas.microsoft.com/office/drawing/2017/model3d" xmlns:o="urn:schemas-microsoft-com:office:office" xmlns:r="http://schemas.openxmlformats.org/officeDocument/2006/relationships" xmlns:m="http://schemas.openxmlformats.org/officeDocument/2006/math" xmlns:v="urn:schemas-microsoft-com:vml" xmlns:wp14="http://schemas.microsoft.com/office/word/2010/wordprocessingDrawing" xmlns:wp="http://schemas.openxmlformats.org/drawingml/2006/wordprocessingDrawing" xmlns:w10="urn:schemas-microsoft-com:office:word" xmlns:w="http://schemas.openxmlformats.org/wordprocessingml/2006/main" xmlns:w14="http://schemas.microsoft.com/office/word/2010/wordml" xmlns:w15="http://schemas.microsoft.com/office/word/2012/wordml" xmlns:w16cex="http://schemas.microsoft.com/office/word/2018/wordml/cex" xmlns:w16cid="http://schemas.microsoft.com/office/word/2016/wordml/cid" xmlns:w16="http://schemas.microsoft.com/office/word/2018/wordml" xmlns:w16se="http://schemas.microsoft.com/office/word/2015/wordml/symex" xmlns:wpg="http://schemas.microsoft.com/office/word/2010/wordprocessingGroup" xmlns:wpi="http://schemas.microsoft.com/office/word/2010/wordprocessingInk" xmlns:wne="http://schemas.microsoft.com/office/word/2006/wordml" xmlns:wps="http://schemas.microsoft.com/office/word/2010/wordprocessingShape" mc:Ignorable="w14 w15 w16se w16cid w16 w16cex wp14">
+<w:numbering xmlns:wpc="http://schemas.microsoft.com/office/word/2010/wordprocessingCanvas" xmlns:cx="http://schemas.microsoft.com/office/drawing/2014/chartex" xmlns:cx1="http://schemas.microsoft.com/office/drawing/2015/9/8/chartex" xmlns:cx2="http://schemas.microsoft.com/office/drawing/2015/10/21/chartex" xmlns:cx3="http://schemas.microsoft.com/office/drawing/2016/5/9/chartex" xmlns:cx4="http://schemas.microsoft.com/office/drawing/2016/5/10/chartex" xmlns:cx5="http://schemas.microsoft.com/office/drawing/2016/5/11/chartex" xmlns:cx6="http://schemas.microsoft.com/office/drawing/2016/5/12/chartex" xmlns:cx7="http://schemas.microsoft.com/office/drawing/2016/5/13/chartex" xmlns:cx8="http://schemas.microsoft.com/office/drawing/2016/5/14/chartex" xmlns:mc="http://schemas.openxmlformats.org/markup-compatibility/2006" xmlns:aink="http://schemas.microsoft.com/office/drawing/2016/ink" xmlns:am3d="http://schemas.microsoft.com/office/drawing/2017/model3d" xmlns:o="urn:schemas-microsoft-com:office:office" xmlns:r="http://schemas.openxmlformats.org/officeDocument/2006/relationships" xmlns:m="http://schemas.openxmlformats.org/officeDocument/2006/math" xmlns:v="urn:schemas-microsoft-com:vml" xmlns:wp14="http://schemas.microsoft.com/office/word/2010/wordprocessingDrawing" xmlns:wp="http://schemas.openxmlformats.org/drawingml/2006/wordprocessingDrawing" xmlns:w10="urn:schemas-microsoft-com:office:word" xmlns:w="http://schemas.openxmlformats.org/wordprocessingml/2006/main" xmlns:w14="http://schemas.microsoft.com/office/word/2010/wordml" xmlns:w15="http://schemas.microsoft.com/office/word/2012/wordml" xmlns:w16cid="http://schemas.microsoft.com/office/word/2016/wordml/cid" xmlns:w16se="http://schemas.microsoft.com/office/word/2015/wordml/symex" xmlns:wpg="http://schemas.microsoft.com/office/word/2010/wordprocessingGroup" xmlns:wpi="http://schemas.microsoft.com/office/word/2010/wordprocessingInk" xmlns:wne="http://schemas.microsoft.com/office/word/2006/wordml" xmlns:wps="http://schemas.microsoft.com/office/word/2010/wordprocessingShape" mc:Ignorable="w14 w15 w16se w16cid wp14">
   <w:abstractNum w:abstractNumId="0" w15:restartNumberingAfterBreak="0">
     <w:nsid w:val="192E3529"/>
     <w:multiLevelType w:val="hybridMultilevel"/>
@@ -2271,7 +2495,7 @@
 </file>
 
 <file path=word/styles.xml><?xml version="1.0" encoding="utf-8"?>
-<w:styles xmlns:mc="http://schemas.openxmlformats.org/markup-compatibility/2006" xmlns:r="http://schemas.openxmlformats.org/officeDocument/2006/relationships" xmlns:w="http://schemas.openxmlformats.org/wordprocessingml/2006/main" xmlns:w14="http://schemas.microsoft.com/office/word/2010/wordml" xmlns:w15="http://schemas.microsoft.com/office/word/2012/wordml" xmlns:w16cex="http://schemas.microsoft.com/office/word/2018/wordml/cex" xmlns:w16cid="http://schemas.microsoft.com/office/word/2016/wordml/cid" xmlns:w16="http://schemas.microsoft.com/office/word/2018/wordml" xmlns:w16se="http://schemas.microsoft.com/office/word/2015/wordml/symex" mc:Ignorable="w14 w15 w16se w16cid w16 w16cex">
+<w:styles xmlns:mc="http://schemas.openxmlformats.org/markup-compatibility/2006" xmlns:r="http://schemas.openxmlformats.org/officeDocument/2006/relationships" xmlns:w="http://schemas.openxmlformats.org/wordprocessingml/2006/main" xmlns:w14="http://schemas.microsoft.com/office/word/2010/wordml" xmlns:w15="http://schemas.microsoft.com/office/word/2012/wordml" xmlns:w16cid="http://schemas.microsoft.com/office/word/2016/wordml/cid" xmlns:w16se="http://schemas.microsoft.com/office/word/2015/wordml/symex" mc:Ignorable="w14 w15 w16se w16cid">
   <w:docDefaults>
     <w:rPrDefault>
       <w:rPr>

</xml_diff>